<commit_message>
completed some testing exercises
</commit_message>
<xml_diff>
--- a/SWEN3165/20190418/Class Summary.docx
+++ b/SWEN3165/20190418/Class Summary.docx
@@ -6,15 +6,13 @@
       <w:pPr>
         <w:ind w:left="1440" w:hanging="1440"/>
         <w:rPr>
-          <w:rFonts w:ascii="Times New Roman" w:hAnsi="Times New Roman" w:cs="Times New Roman"/>
-          <w:sz w:val="24"/>
+          <w:rFonts w:cs="Times New Roman"/>
           <w:szCs w:val="24"/>
         </w:rPr>
       </w:pPr>
       <w:r>
         <w:rPr>
-          <w:rFonts w:ascii="Times New Roman" w:hAnsi="Times New Roman" w:cs="Times New Roman"/>
-          <w:sz w:val="24"/>
+          <w:rFonts w:cs="Times New Roman"/>
           <w:szCs w:val="24"/>
         </w:rPr>
         <w:t>ID: 180917</w:t>
@@ -24,59 +22,45 @@
       <w:pPr>
         <w:ind w:left="1440" w:hanging="1440"/>
         <w:rPr>
-          <w:rFonts w:ascii="Times New Roman" w:hAnsi="Times New Roman" w:cs="Times New Roman"/>
-          <w:sz w:val="24"/>
+          <w:rFonts w:cs="Times New Roman"/>
           <w:szCs w:val="24"/>
         </w:rPr>
       </w:pPr>
       <w:r>
         <w:rPr>
-          <w:rFonts w:ascii="Times New Roman" w:hAnsi="Times New Roman" w:cs="Times New Roman"/>
-          <w:sz w:val="24"/>
-          <w:szCs w:val="24"/>
-        </w:rPr>
-        <w:t xml:space="preserve">Course: </w:t>
-      </w:r>
-      <w:r>
-        <w:rPr>
-          <w:rFonts w:ascii="Times New Roman" w:hAnsi="Times New Roman" w:cs="Times New Roman"/>
-          <w:sz w:val="24"/>
-          <w:szCs w:val="24"/>
-        </w:rPr>
-        <w:t>Software Testing</w:t>
+          <w:rFonts w:cs="Times New Roman"/>
+          <w:szCs w:val="24"/>
+        </w:rPr>
+        <w:t>Course: Software Testing</w:t>
       </w:r>
     </w:p>
     <w:p>
       <w:pPr>
         <w:ind w:left="1440" w:hanging="1440"/>
         <w:rPr>
-          <w:rFonts w:ascii="Times New Roman" w:hAnsi="Times New Roman" w:cs="Times New Roman"/>
-          <w:sz w:val="24"/>
+          <w:rFonts w:cs="Times New Roman"/>
           <w:szCs w:val="24"/>
         </w:rPr>
       </w:pPr>
       <w:r>
         <w:rPr>
-          <w:rFonts w:ascii="Times New Roman" w:hAnsi="Times New Roman" w:cs="Times New Roman"/>
-          <w:sz w:val="24"/>
+          <w:rFonts w:cs="Times New Roman"/>
           <w:szCs w:val="24"/>
         </w:rPr>
         <w:t xml:space="preserve">Date: </w:t>
       </w:r>
-      <w:r>
-        <w:rPr>
-          <w:rFonts w:ascii="Times New Roman" w:hAnsi="Times New Roman" w:cs="Times New Roman"/>
-          <w:sz w:val="24"/>
+      <w:proofErr w:type="gramStart"/>
+      <w:r>
+        <w:rPr>
+          <w:rFonts w:cs="Times New Roman"/>
           <w:szCs w:val="24"/>
         </w:rPr>
         <w:t>April  18</w:t>
       </w:r>
-      <w:bookmarkStart w:id="0" w:name="_GoBack"/>
-      <w:bookmarkEnd w:id="0"/>
-      <w:r>
-        <w:rPr>
-          <w:rFonts w:ascii="Times New Roman" w:hAnsi="Times New Roman" w:cs="Times New Roman"/>
-          <w:sz w:val="24"/>
+      <w:proofErr w:type="gramEnd"/>
+      <w:r>
+        <w:rPr>
+          <w:rFonts w:cs="Times New Roman"/>
           <w:szCs w:val="24"/>
         </w:rPr>
         <w:t>, 2019</w:t>
@@ -86,14 +70,13 @@
       <w:pPr>
         <w:ind w:left="1440" w:hanging="1440"/>
         <w:rPr>
-          <w:rFonts w:ascii="Times New Roman" w:hAnsi="Times New Roman" w:cs="Times New Roman"/>
-          <w:sz w:val="24"/>
+          <w:rFonts w:cs="Times New Roman"/>
           <w:szCs w:val="24"/>
         </w:rPr>
       </w:pPr>
       <w:r>
         <w:rPr>
-          <w:rFonts w:ascii="Times New Roman" w:hAnsi="Times New Roman" w:cs="Times New Roman"/>
+          <w:rFonts w:cs="Times New Roman"/>
           <w:sz w:val="32"/>
           <w:szCs w:val="24"/>
         </w:rPr>
@@ -102,19 +85,231 @@
     </w:p>
     <w:p>
       <w:pPr>
-        <w:spacing w:after="0" w:line="480" w:lineRule="auto"/>
         <w:ind w:firstLine="720"/>
         <w:rPr>
-          <w:rFonts w:ascii="Times New Roman" w:hAnsi="Times New Roman" w:cs="Times New Roman"/>
-          <w:sz w:val="24"/>
+          <w:rFonts w:cs="Times New Roman"/>
+          <w:szCs w:val="24"/>
         </w:rPr>
       </w:pPr>
       <w:r>
         <w:rPr>
-          <w:rFonts w:ascii="Times New Roman" w:hAnsi="Times New Roman" w:cs="Times New Roman"/>
-          <w:sz w:val="24"/>
+          <w:rFonts w:cs="Times New Roman"/>
         </w:rPr>
         <w:t xml:space="preserve"> </w:t>
+      </w:r>
+      <w:r>
+        <w:rPr>
+          <w:rFonts w:cs="Times New Roman"/>
+        </w:rPr>
+        <w:t xml:space="preserve">In the class on the date above we were taught how to use the Cucumber testing framework to test </w:t>
+      </w:r>
+      <w:r>
+        <w:rPr>
+          <w:rFonts w:cs="Times New Roman"/>
+        </w:rPr>
+        <w:t xml:space="preserve">a database. The communication to the database is accomplished using the </w:t>
+      </w:r>
+      <w:proofErr w:type="spellStart"/>
+      <w:r>
+        <w:rPr>
+          <w:rFonts w:cs="Times New Roman"/>
+        </w:rPr>
+        <w:t>ActiveRecord</w:t>
+      </w:r>
+      <w:proofErr w:type="spellEnd"/>
+      <w:r>
+        <w:rPr>
+          <w:rFonts w:cs="Times New Roman"/>
+        </w:rPr>
+        <w:t xml:space="preserve"> r</w:t>
+      </w:r>
+      <w:r>
+        <w:rPr>
+          <w:rFonts w:cs="Times New Roman"/>
+        </w:rPr>
+        <w:t xml:space="preserve">uby gem with just a few </w:t>
+      </w:r>
+      <w:r>
+        <w:rPr>
+          <w:rFonts w:cs="Times New Roman"/>
+          <w:szCs w:val="24"/>
+        </w:rPr>
+        <w:t>lines of code.</w:t>
+      </w:r>
+      <w:r>
+        <w:rPr>
+          <w:rFonts w:cs="Times New Roman"/>
+          <w:szCs w:val="24"/>
+        </w:rPr>
+        <w:t xml:space="preserve"> For the class exercise we were required to test a bank application’s database using Cucumber. </w:t>
+      </w:r>
+      <w:r>
+        <w:rPr>
+          <w:rFonts w:cs="Times New Roman"/>
+          <w:szCs w:val="24"/>
+        </w:rPr>
+        <w:t>The application utilized a</w:t>
+      </w:r>
+      <w:r>
+        <w:rPr>
+          <w:rFonts w:cs="Times New Roman"/>
+          <w:szCs w:val="24"/>
+        </w:rPr>
+        <w:t xml:space="preserve"> sqlite3</w:t>
+      </w:r>
+      <w:r>
+        <w:rPr>
+          <w:rFonts w:cs="Times New Roman"/>
+          <w:szCs w:val="24"/>
+        </w:rPr>
+        <w:t>database</w:t>
+      </w:r>
+      <w:r>
+        <w:rPr>
+          <w:rFonts w:cs="Times New Roman"/>
+          <w:szCs w:val="24"/>
+        </w:rPr>
+        <w:t xml:space="preserve"> and as such the </w:t>
+      </w:r>
+      <w:proofErr w:type="spellStart"/>
+      <w:r>
+        <w:rPr>
+          <w:rFonts w:cs="Times New Roman"/>
+          <w:szCs w:val="24"/>
+        </w:rPr>
+        <w:t>A</w:t>
+      </w:r>
+      <w:bookmarkStart w:id="0" w:name="_GoBack"/>
+      <w:bookmarkEnd w:id="0"/>
+      <w:r>
+        <w:rPr>
+          <w:rFonts w:cs="Times New Roman"/>
+          <w:szCs w:val="24"/>
+        </w:rPr>
+        <w:t>ctiveRecord</w:t>
+      </w:r>
+      <w:proofErr w:type="spellEnd"/>
+      <w:r>
+        <w:rPr>
+          <w:rFonts w:cs="Times New Roman"/>
+          <w:szCs w:val="24"/>
+        </w:rPr>
+        <w:t xml:space="preserve"> </w:t>
+      </w:r>
+      <w:proofErr w:type="spellStart"/>
+      <w:r>
+        <w:rPr>
+          <w:rFonts w:cs="Times New Roman"/>
+          <w:szCs w:val="24"/>
+        </w:rPr>
+        <w:t>sqlite</w:t>
+      </w:r>
+      <w:proofErr w:type="spellEnd"/>
+      <w:r>
+        <w:rPr>
+          <w:rFonts w:cs="Times New Roman"/>
+          <w:szCs w:val="24"/>
+        </w:rPr>
+        <w:t xml:space="preserve"> related module was used.</w:t>
+      </w:r>
+      <w:r>
+        <w:rPr>
+          <w:rFonts w:cs="Times New Roman"/>
+          <w:szCs w:val="24"/>
+        </w:rPr>
+        <w:t xml:space="preserve"> Using classes containing attributes that correlate to the fields in the database in addition to extending the </w:t>
+      </w:r>
+      <w:proofErr w:type="spellStart"/>
+      <w:r>
+        <w:rPr>
+          <w:rFonts w:cs="Times New Roman"/>
+          <w:szCs w:val="24"/>
+        </w:rPr>
+        <w:t>ActiveRecord</w:t>
+      </w:r>
+      <w:proofErr w:type="spellEnd"/>
+      <w:r>
+        <w:rPr>
+          <w:rFonts w:cs="Times New Roman"/>
+          <w:szCs w:val="24"/>
+        </w:rPr>
+        <w:t xml:space="preserve"> class allows the ruby application to communicate with the database and the data can be referenced or even manipulated. An example is shown below:</w:t>
+      </w:r>
+    </w:p>
+    <w:p>
+      <w:pPr>
+        <w:pStyle w:val="TitleandContentLTGliederung2"/>
+        <w:spacing w:before="100" w:after="0" w:line="480" w:lineRule="auto"/>
+        <w:jc w:val="center"/>
+      </w:pPr>
+      <w:proofErr w:type="gramStart"/>
+      <w:r>
+        <w:rPr>
+          <w:rFonts w:ascii="Calibri" w:hAnsi="Calibri" w:cs="Calibri"/>
+          <w:szCs w:val="48"/>
+        </w:rPr>
+        <w:t>account</w:t>
+      </w:r>
+      <w:proofErr w:type="gramEnd"/>
+      <w:r>
+        <w:rPr>
+          <w:rFonts w:ascii="Calibri" w:hAnsi="Calibri" w:cs="Calibri"/>
+          <w:szCs w:val="48"/>
+        </w:rPr>
+        <w:t xml:space="preserve"> = </w:t>
+      </w:r>
+      <w:proofErr w:type="spellStart"/>
+      <w:r>
+        <w:rPr>
+          <w:rFonts w:ascii="Calibri" w:hAnsi="Calibri" w:cs="Calibri"/>
+          <w:szCs w:val="48"/>
+        </w:rPr>
+        <w:t>Account.find_by_number</w:t>
+      </w:r>
+      <w:proofErr w:type="spellEnd"/>
+      <w:r>
+        <w:rPr>
+          <w:rFonts w:ascii="Calibri" w:hAnsi="Calibri" w:cs="Calibri"/>
+          <w:szCs w:val="48"/>
+        </w:rPr>
+        <w:t>(2214)</w:t>
+      </w:r>
+    </w:p>
+    <w:p>
+      <w:pPr>
+        <w:rPr>
+          <w:rFonts w:cs="Times New Roman"/>
+        </w:rPr>
+      </w:pPr>
+      <w:r>
+        <w:rPr>
+          <w:rFonts w:cs="Times New Roman"/>
+          <w:szCs w:val="24"/>
+        </w:rPr>
+        <w:t>The Account</w:t>
+      </w:r>
+      <w:r>
+        <w:rPr>
+          <w:rFonts w:cs="Times New Roman"/>
+          <w:szCs w:val="24"/>
+        </w:rPr>
+        <w:t xml:space="preserve"> class extends the </w:t>
+      </w:r>
+      <w:proofErr w:type="spellStart"/>
+      <w:r>
+        <w:rPr>
+          <w:rFonts w:cs="Times New Roman"/>
+          <w:szCs w:val="24"/>
+        </w:rPr>
+        <w:t>ActiveRecord</w:t>
+      </w:r>
+      <w:proofErr w:type="spellEnd"/>
+      <w:r>
+        <w:rPr>
+          <w:rFonts w:cs="Times New Roman"/>
+          <w:szCs w:val="24"/>
+        </w:rPr>
+        <w:t xml:space="preserve"> class thus acquiring all the necessary methods from its parent class to communicate with the bank database.</w:t>
       </w:r>
     </w:p>
     <w:sectPr>
@@ -286,12 +481,18 @@
   <w:style w:type="paragraph" w:default="1" w:styleId="Normal">
     <w:name w:val="Normal"/>
     <w:qFormat/>
-    <w:rsid w:val="005207A6"/>
+    <w:rsid w:val="00827A82"/>
+    <w:pPr>
+      <w:spacing w:after="0" w:line="480" w:lineRule="auto"/>
+    </w:pPr>
+    <w:rPr>
+      <w:rFonts w:ascii="Times New Roman" w:hAnsi="Times New Roman"/>
+      <w:sz w:val="24"/>
+    </w:rPr>
   </w:style>
   <w:style w:type="character" w:default="1" w:styleId="DefaultParagraphFont">
     <w:name w:val="Default Paragraph Font"/>
     <w:uiPriority w:val="1"/>
-    <w:semiHidden/>
     <w:unhideWhenUsed/>
   </w:style>
   <w:style w:type="table" w:default="1" w:styleId="TableNormal">
@@ -314,6 +515,25 @@
     <w:uiPriority w:val="99"/>
     <w:semiHidden/>
     <w:unhideWhenUsed/>
+  </w:style>
+  <w:style w:type="paragraph" w:customStyle="1" w:styleId="TitleandContentLTGliederung2">
+    <w:name w:val="Title and Content~LT~Gliederung 2"/>
+    <w:basedOn w:val="Normal"/>
+    <w:uiPriority w:val="99"/>
+    <w:rsid w:val="00176FEC"/>
+    <w:pPr>
+      <w:autoSpaceDE w:val="0"/>
+      <w:autoSpaceDN w:val="0"/>
+      <w:adjustRightInd w:val="0"/>
+      <w:spacing w:after="227" w:line="216" w:lineRule="auto"/>
+    </w:pPr>
+    <w:rPr>
+      <w:rFonts w:ascii="FreeSans" w:eastAsia="Droid Sans Fallback" w:hAnsi="FreeSans" w:cs="FreeSans"/>
+      <w:color w:val="000000"/>
+      <w:kern w:val="1"/>
+      <w:sz w:val="40"/>
+      <w:szCs w:val="40"/>
+    </w:rPr>
   </w:style>
 </w:styles>
 </file>
@@ -477,12 +697,18 @@
   <w:style w:type="paragraph" w:default="1" w:styleId="Normal">
     <w:name w:val="Normal"/>
     <w:qFormat/>
-    <w:rsid w:val="005207A6"/>
+    <w:rsid w:val="00827A82"/>
+    <w:pPr>
+      <w:spacing w:after="0" w:line="480" w:lineRule="auto"/>
+    </w:pPr>
+    <w:rPr>
+      <w:rFonts w:ascii="Times New Roman" w:hAnsi="Times New Roman"/>
+      <w:sz w:val="24"/>
+    </w:rPr>
   </w:style>
   <w:style w:type="character" w:default="1" w:styleId="DefaultParagraphFont">
     <w:name w:val="Default Paragraph Font"/>
     <w:uiPriority w:val="1"/>
-    <w:semiHidden/>
     <w:unhideWhenUsed/>
   </w:style>
   <w:style w:type="table" w:default="1" w:styleId="TableNormal">
@@ -505,6 +731,25 @@
     <w:uiPriority w:val="99"/>
     <w:semiHidden/>
     <w:unhideWhenUsed/>
+  </w:style>
+  <w:style w:type="paragraph" w:customStyle="1" w:styleId="TitleandContentLTGliederung2">
+    <w:name w:val="Title and Content~LT~Gliederung 2"/>
+    <w:basedOn w:val="Normal"/>
+    <w:uiPriority w:val="99"/>
+    <w:rsid w:val="00176FEC"/>
+    <w:pPr>
+      <w:autoSpaceDE w:val="0"/>
+      <w:autoSpaceDN w:val="0"/>
+      <w:adjustRightInd w:val="0"/>
+      <w:spacing w:after="227" w:line="216" w:lineRule="auto"/>
+    </w:pPr>
+    <w:rPr>
+      <w:rFonts w:ascii="FreeSans" w:eastAsia="Droid Sans Fallback" w:hAnsi="FreeSans" w:cs="FreeSans"/>
+      <w:color w:val="000000"/>
+      <w:kern w:val="1"/>
+      <w:sz w:val="40"/>
+      <w:szCs w:val="40"/>
+    </w:rPr>
   </w:style>
 </w:styles>
 </file>

</xml_diff>